<commit_message>
Updated Cycle report and email documents
</commit_message>
<xml_diff>
--- a/Senior_Design_Cycle_1_Report.docx
+++ b/Senior_Design_Cycle_1_Report.docx
@@ -2718,7 +2718,15 @@
     </w:p>
     <w:p>
       <w:pPr>
+        <w:pStyle w:val="Paragraph"/>
+        <w:spacing w:line="360" w:lineRule="auto"/>
+        <w:ind w:firstLine="0"/>
+      </w:pPr>
+    </w:p>
+    <w:p>
+      <w:pPr>
         <w:pStyle w:val="Heading1"/>
+        <w:pageBreakBefore w:val="0"/>
       </w:pPr>
       <w:bookmarkStart w:id="3" w:name="_Toc179299263"/>
       <w:r>
@@ -2860,7 +2868,14 @@
     </w:p>
     <w:p>
       <w:pPr>
+        <w:pStyle w:val="Paragraph"/>
+        <w:spacing w:line="360" w:lineRule="auto"/>
+      </w:pPr>
+    </w:p>
+    <w:p>
+      <w:pPr>
         <w:pStyle w:val="Heading1"/>
+        <w:pageBreakBefore w:val="0"/>
       </w:pPr>
       <w:bookmarkStart w:id="7" w:name="_Toc179299267"/>
       <w:r>
@@ -2905,9 +2920,9 @@
           <w:sz w:val="24"/>
         </w:rPr>
         <w:drawing>
-          <wp:inline distT="0" distB="0" distL="0" distR="0" wp14:anchorId="0A51D2B1" wp14:editId="000C77DE">
-            <wp:extent cx="4240872" cy="5647776"/>
-            <wp:effectExtent l="0" t="0" r="1270" b="0"/>
+          <wp:inline distT="0" distB="0" distL="0" distR="0" wp14:anchorId="0A51D2B1" wp14:editId="48E50D66">
+            <wp:extent cx="2179978" cy="2903182"/>
+            <wp:effectExtent l="0" t="0" r="4445" b="0"/>
             <wp:docPr id="1" name="Picture 1"/>
             <wp:cNvGraphicFramePr>
               <a:graphicFrameLocks xmlns:a="http://schemas.openxmlformats.org/drawingml/2006/main" noChangeAspect="1"/>
@@ -2937,7 +2952,7 @@
                   <pic:spPr bwMode="auto">
                     <a:xfrm>
                       <a:off x="0" y="0"/>
-                      <a:ext cx="4241492" cy="5648601"/>
+                      <a:ext cx="2181001" cy="2904545"/>
                     </a:xfrm>
                     <a:prstGeom prst="rect">
                       <a:avLst/>
@@ -3189,23 +3204,31 @@
       </w:r>
       <w:r>
         <w:tab/>
-        <w:t>Total Planned: 30</w:t>
+        <w:t>Total Pl</w:t>
+      </w:r>
+      <w:r>
+        <w:t>anned: 30</w:t>
       </w:r>
       <w:r>
         <w:br/>
-        <w:t>Planned this cycle: 10</w:t>
+        <w:t>Planned this cycle: 15</w:t>
       </w:r>
       <w:r>
         <w:br/>
         <w:t>Total Act</w:t>
       </w:r>
       <w:r>
-        <w:t>ual: 5</w:t>
+        <w:t xml:space="preserve">ual: </w:t>
+      </w:r>
+      <w:r>
+        <w:t>20</w:t>
       </w:r>
       <w:r>
         <w:br/>
-        <w:t>Actual this cycle: 5</w:t>
-      </w:r>
+        <w:t>Actual this cycle: 7</w:t>
+      </w:r>
+      <w:bookmarkStart w:id="9" w:name="_GoBack"/>
+      <w:bookmarkEnd w:id="9"/>
     </w:p>
     <w:p>
       <w:pPr>
@@ -3296,11 +3319,11 @@
       <w:pPr>
         <w:pStyle w:val="Heading1"/>
       </w:pPr>
-      <w:bookmarkStart w:id="9" w:name="_Toc179299271"/>
+      <w:bookmarkStart w:id="10" w:name="_Toc179299271"/>
       <w:r>
         <w:t>Design Documentation</w:t>
       </w:r>
-      <w:bookmarkEnd w:id="9"/>
+      <w:bookmarkEnd w:id="10"/>
     </w:p>
     <w:p>
       <w:pPr>
@@ -3701,11 +3724,11 @@
       <w:pPr>
         <w:pStyle w:val="Heading1"/>
       </w:pPr>
-      <w:bookmarkStart w:id="10" w:name="_Toc179299272"/>
+      <w:bookmarkStart w:id="11" w:name="_Toc179299272"/>
       <w:r>
         <w:t>Management Plan</w:t>
       </w:r>
-      <w:bookmarkEnd w:id="10"/>
+      <w:bookmarkEnd w:id="11"/>
     </w:p>
     <w:p>
       <w:pPr>
@@ -5109,45 +5132,11 @@
       <w:pPr>
         <w:pStyle w:val="Heading1"/>
       </w:pPr>
-      <w:bookmarkStart w:id="11" w:name="_Toc179299276"/>
+      <w:bookmarkStart w:id="12" w:name="_Toc179299276"/>
       <w:r>
         <w:t>Risk Mitigation</w:t>
       </w:r>
-      <w:bookmarkEnd w:id="11"/>
-    </w:p>
-    <w:p>
-      <w:pPr>
-        <w:pStyle w:val="Paragraph"/>
-      </w:pPr>
-      <w:r>
-        <w:t>During this cycle we didn’t take to many risks since when we meet with our sponsor we had a lot more on our plate then we expected</w:t>
-      </w:r>
-      <w:r>
-        <w:t>.</w:t>
-      </w:r>
-      <w:r>
-        <w:t xml:space="preserve"> So we tried to minimalize as many </w:t>
-      </w:r>
-      <w:bookmarkStart w:id="12" w:name="_GoBack"/>
       <w:bookmarkEnd w:id="12"/>
-    </w:p>
-    <w:p>
-      <w:pPr>
-        <w:pStyle w:val="Paragraph"/>
-      </w:pPr>
-      <w:r>
-        <w:t xml:space="preserve"> </w:t>
-      </w:r>
-    </w:p>
-    <w:p>
-      <w:pPr>
-        <w:pStyle w:val="Heading1"/>
-      </w:pPr>
-      <w:bookmarkStart w:id="13" w:name="_Toc179299277"/>
-      <w:r>
-        <w:t>Test Plan and Test Procedures</w:t>
-      </w:r>
-      <w:bookmarkEnd w:id="13"/>
     </w:p>
     <w:p>
       <w:pPr>
@@ -5155,13 +5144,55 @@
         <w:spacing w:line="360" w:lineRule="auto"/>
       </w:pPr>
       <w:r>
-        <w:t>Since we are constructing a web-</w:t>
-      </w:r>
-      <w:r>
-        <w:t xml:space="preserve">based application, testing our product mostly happens when we functionally do something. So testing would require our product to first off be in place with the able to read and write what we specify it to. Connectivity between all our files must be in place too. </w:t>
-      </w:r>
-      <w:r>
-        <w:t>All functionalities right now are connected, but we are trouble shooting our database right now. Information is not being saved; therefore, almost all our user stories are put on halt until we get our problem with our database resolved.</w:t>
+        <w:t>During this cycle we didn’t take to many risks</w:t>
+      </w:r>
+      <w:r>
+        <w:t>,</w:t>
+      </w:r>
+      <w:r>
+        <w:t xml:space="preserve"> </w:t>
+      </w:r>
+      <w:r>
+        <w:t>becaus</w:t>
+      </w:r>
+      <w:r>
+        <w:t>e</w:t>
+      </w:r>
+      <w:r>
+        <w:t xml:space="preserve"> when we meet with our sponsor </w:t>
+      </w:r>
+      <w:r>
+        <w:t>they</w:t>
+      </w:r>
+      <w:r>
+        <w:t xml:space="preserve"> had </w:t>
+      </w:r>
+      <w:r>
+        <w:t xml:space="preserve">placed </w:t>
+      </w:r>
+      <w:r>
+        <w:t xml:space="preserve">a lot more on our </w:t>
+      </w:r>
+      <w:r>
+        <w:t>task of things to do tha</w:t>
+      </w:r>
+      <w:r>
+        <w:t>n we expected</w:t>
+      </w:r>
+      <w:r>
+        <w:t>.</w:t>
+      </w:r>
+      <w:r>
+        <w:t xml:space="preserve"> Visiting them, we got a very good understand of what they wanted and needed in order for them to use the product more simply. Also, simply seeing them in action and what they do on a daily basis, we thought of a few great ideas we believe they will like. Because of this,</w:t>
+      </w:r>
+      <w:r>
+        <w:t xml:space="preserve"> we tried to minimalize as many </w:t>
+      </w:r>
+      <w:r>
+        <w:t xml:space="preserve">risks, and possible out of the box thoughts, and focused on the main task and request as possible. However there was one major risk we too, and that was using a calendar template. The risk was that we were hoping that there would be a template out there that could meet some of the needs that we wanted it to do. </w:t>
+      </w:r>
+      <w:r>
+        <w:t>We stumble across a couple, but none close to what we wanted. So we found a very basic generic one and began implementing the features we need it to do. Much more work is need to the calendar still in order for it to be what we want.</w:t>
       </w:r>
     </w:p>
     <w:p>
@@ -5169,19 +5200,17 @@
         <w:pStyle w:val="Paragraph"/>
         <w:spacing w:line="360" w:lineRule="auto"/>
       </w:pPr>
-      <w:r>
-        <w:t xml:space="preserve"> </w:t>
-      </w:r>
     </w:p>
     <w:p>
       <w:pPr>
         <w:pStyle w:val="Heading1"/>
-      </w:pPr>
-      <w:bookmarkStart w:id="14" w:name="_Toc179299281"/>
-      <w:r>
-        <w:t>Lessons Learned</w:t>
-      </w:r>
-      <w:bookmarkEnd w:id="14"/>
+        <w:pageBreakBefore w:val="0"/>
+      </w:pPr>
+      <w:bookmarkStart w:id="13" w:name="_Toc179299277"/>
+      <w:r>
+        <w:t>Test Plan and Test Procedures</w:t>
+      </w:r>
+      <w:bookmarkEnd w:id="13"/>
     </w:p>
     <w:p>
       <w:pPr>
@@ -5189,16 +5218,13 @@
         <w:spacing w:line="360" w:lineRule="auto"/>
       </w:pPr>
       <w:r>
-        <w:t xml:space="preserve">Lessons learned is an invaluable section of your report for teams that come after you. Anything you </w:t>
-      </w:r>
-      <w:r>
-        <w:t>tried</w:t>
-      </w:r>
-      <w:r>
-        <w:t xml:space="preserve"> that didn’t work, any technologies or solutions you considered or attempted and then abandoned, any problems with parts, components, vendors, </w:t>
-      </w:r>
-      <w:r>
-        <w:t>software APIs, etc., should be documented here.</w:t>
+        <w:t>Since we are constructing a web-</w:t>
+      </w:r>
+      <w:r>
+        <w:t xml:space="preserve">based application, testing our product mostly happens when we functionally do something. So testing would require our product to first off be in place with the able to read and write what we specify it to. Connectivity between all our files must be in place too. </w:t>
+      </w:r>
+      <w:r>
+        <w:t>All functionalities right now are connected, but we are trouble shooting our database right now. Information is not being saved; therefore, almost all our user stories are put on halt until we get our problem with our database resolved.</w:t>
       </w:r>
     </w:p>
     <w:p>
@@ -5207,14 +5233,19 @@
         <w:spacing w:line="360" w:lineRule="auto"/>
       </w:pPr>
       <w:r>
-        <w:t>We are not interested in lessons such as “we learned how to better communicate as a team” or “we learned how to set up a database using Microsoft SQL Server.” Th</w:t>
-      </w:r>
-      <w:r>
-        <w:t>at</w:t>
-      </w:r>
-      <w:r>
-        <w:t xml:space="preserve"> is pointless – you’re expected to develop team skills in this course and you’re expected to develop or improve your skills with new tools.</w:t>
-      </w:r>
+        <w:t xml:space="preserve"> </w:t>
+      </w:r>
+    </w:p>
+    <w:p>
+      <w:pPr>
+        <w:pStyle w:val="Heading1"/>
+        <w:pageBreakBefore w:val="0"/>
+      </w:pPr>
+      <w:bookmarkStart w:id="14" w:name="_Toc179299281"/>
+      <w:r>
+        <w:t>Lessons Learned</w:t>
+      </w:r>
+      <w:bookmarkEnd w:id="14"/>
     </w:p>
     <w:p>
       <w:pPr>
@@ -5222,10 +5253,16 @@
         <w:spacing w:line="360" w:lineRule="auto"/>
       </w:pPr>
       <w:r>
-        <w:t>Instead, this section, which is arguably one of the most important in your report, should serve as a roadmap for future work and help future engineers avoid some of the problems or roadblocks you encountered</w:t>
-      </w:r>
-      <w:r>
-        <w:t>.</w:t>
+        <w:t xml:space="preserve">This cycle was interesting in that we learned a lot about our sponsor and ourselves. </w:t>
+      </w:r>
+      <w:r>
+        <w:t xml:space="preserve">Traveling up to Talladega was probably one of the best decisions we made. Being able to see first hand what they current do and all the obstacles each one of them takes to make it work was incredible. Having the ability to talk to them in person and just bounce ideas off each other and figure out what would be the best was great progress as well. It definitely gave us a bigger motivation to create an amazing product for these people, for they do so much for the community and for people just like them. And this is what leads to us learning a lot about </w:t>
+      </w:r>
+      <w:r>
+        <w:t>ourselves. We researched</w:t>
+      </w:r>
+      <w:r>
+        <w:t xml:space="preserve"> ideas in hopes to land onto something that we never thought that would be perfect for our sponsor. We are all extremely motivated to make the best product we can possibly make for these people.</w:t>
       </w:r>
     </w:p>
     <w:p>
@@ -11210,7 +11247,7 @@
 </file>
 
 <file path=customXml/itemProps1.xml><?xml version="1.0" encoding="utf-8"?>
-<ds:datastoreItem xmlns:ds="http://schemas.openxmlformats.org/officeDocument/2006/customXml" ds:itemID="{34CE0521-D071-874D-8907-3EDC0EB7E5B6}">
+<ds:datastoreItem xmlns:ds="http://schemas.openxmlformats.org/officeDocument/2006/customXml" ds:itemID="{17289D06-0860-FD47-A072-1550913334EC}">
   <ds:schemaRefs>
     <ds:schemaRef ds:uri="http://schemas.openxmlformats.org/officeDocument/2006/bibliography"/>
   </ds:schemaRefs>

</xml_diff>